<commit_message>
Adicionado documento do projeto
</commit_message>
<xml_diff>
--- a/EFExistingDB/Entity Framework Core.docx
+++ b/EFExistingDB/Entity Framework Core.docx
@@ -2,8 +2,16 @@
 <file path=word/document.xml><?xml version="1.0" encoding="utf-8"?>
 <w:document xmlns:wpc="http://schemas.microsoft.com/office/word/2010/wordprocessingCanvas" xmlns:cx="http://schemas.microsoft.com/office/drawing/2014/chartex" xmlns:cx1="http://schemas.microsoft.com/office/drawing/2015/9/8/chartex" xmlns:cx2="http://schemas.microsoft.com/office/drawing/2015/10/21/chartex" xmlns:cx3="http://schemas.microsoft.com/office/drawing/2016/5/9/chartex" xmlns:cx4="http://schemas.microsoft.com/office/drawing/2016/5/10/chartex" xmlns:cx5="http://schemas.microsoft.com/office/drawing/2016/5/11/chartex" xmlns:cx6="http://schemas.microsoft.com/office/drawing/2016/5/12/chartex" xmlns:cx7="http://schemas.microsoft.com/office/drawing/2016/5/13/chartex" xmlns:cx8="http://schemas.microsoft.com/office/drawing/2016/5/14/chartex" xmlns:mc="http://schemas.openxmlformats.org/markup-compatibility/2006" xmlns:aink="http://schemas.microsoft.com/office/drawing/2016/ink" xmlns:am3d="http://schemas.microsoft.com/office/drawing/2017/model3d" xmlns:o="urn:schemas-microsoft-com:office:office" xmlns:r="http://schemas.openxmlformats.org/officeDocument/2006/relationships" xmlns:m="http://schemas.openxmlformats.org/officeDocument/2006/math" xmlns:v="urn:schemas-microsoft-com:vml" xmlns:wp14="http://schemas.microsoft.com/office/word/2010/wordprocessingDrawing" xmlns:wp="http://schemas.openxmlformats.org/drawingml/2006/wordprocessingDrawing" xmlns:w10="urn:schemas-microsoft-com:office:word" xmlns:w="http://schemas.openxmlformats.org/wordprocessingml/2006/main" xmlns:w14="http://schemas.microsoft.com/office/word/2010/wordml" xmlns:w15="http://schemas.microsoft.com/office/word/2012/wordml" xmlns:w16cid="http://schemas.microsoft.com/office/word/2016/wordml/cid" xmlns:w16se="http://schemas.microsoft.com/office/word/2015/wordml/symex" xmlns:wpg="http://schemas.microsoft.com/office/word/2010/wordprocessingGroup" xmlns:wpi="http://schemas.microsoft.com/office/word/2010/wordprocessingInk" xmlns:wne="http://schemas.microsoft.com/office/word/2006/wordml" xmlns:wps="http://schemas.microsoft.com/office/word/2010/wordprocessingShape" mc:Ignorable="w14 w15 w16se w16cid wp14">
   <w:body>
+    <w:bookmarkStart w:id="0" w:name="_GoBack" w:displacedByCustomXml="next"/>
     <w:sdt>
       <w:sdtPr>
+        <w:rPr>
+          <w:rFonts w:asciiTheme="minorHAnsi" w:eastAsiaTheme="minorHAnsi" w:hAnsiTheme="minorHAnsi" w:cstheme="minorBidi"/>
+          <w:color w:val="auto"/>
+          <w:sz w:val="22"/>
+          <w:szCs w:val="22"/>
+          <w:lang w:eastAsia="en-US"/>
+        </w:rPr>
         <w:id w:val="1221168647"/>
         <w:docPartObj>
           <w:docPartGallery w:val="Table of Contents"/>
@@ -12,13 +20,8 @@
       </w:sdtPr>
       <w:sdtEndPr>
         <w:rPr>
-          <w:rFonts w:asciiTheme="minorHAnsi" w:eastAsiaTheme="minorHAnsi" w:hAnsiTheme="minorHAnsi" w:cstheme="minorBidi"/>
           <w:b/>
           <w:bCs/>
-          <w:color w:val="auto"/>
-          <w:sz w:val="22"/>
-          <w:szCs w:val="22"/>
-          <w:lang w:eastAsia="en-US"/>
         </w:rPr>
       </w:sdtEndPr>
       <w:sdtContent>
@@ -29,10 +32,8 @@
           <w:r>
             <w:t>Sumário</w:t>
           </w:r>
-          <w:r>
-            <w:t>’</w:t>
-          </w:r>
         </w:p>
+        <w:bookmarkEnd w:id="0"/>
         <w:p>
           <w:pPr>
             <w:pStyle w:val="Sumrio1"/>
@@ -694,7 +695,7 @@
       <w:pPr>
         <w:pStyle w:val="Ttulo1"/>
       </w:pPr>
-      <w:bookmarkStart w:id="0" w:name="_Toc77947301"/>
+      <w:bookmarkStart w:id="1" w:name="_Toc77947301"/>
       <w:r>
         <w:lastRenderedPageBreak/>
         <w:t xml:space="preserve">Criando um modelo para um banco de dados existente no </w:t>
@@ -707,13 +708,13 @@
       <w:r>
         <w:t xml:space="preserve"> Framework Core</w:t>
       </w:r>
-      <w:bookmarkEnd w:id="0"/>
+      <w:bookmarkEnd w:id="1"/>
     </w:p>
     <w:p>
       <w:pPr>
         <w:pStyle w:val="Ttulo2"/>
       </w:pPr>
-      <w:bookmarkStart w:id="1" w:name="_Toc77947302"/>
+      <w:bookmarkStart w:id="2" w:name="_Toc77947302"/>
       <w:proofErr w:type="spellStart"/>
       <w:r>
         <w:t>Entity</w:t>
@@ -722,7 +723,7 @@
       <w:r>
         <w:t xml:space="preserve"> Framework Core</w:t>
       </w:r>
-      <w:bookmarkEnd w:id="1"/>
+      <w:bookmarkEnd w:id="2"/>
     </w:p>
     <w:p>
       <w:pPr>
@@ -856,7 +857,7 @@
       <w:pPr>
         <w:pStyle w:val="Ttulo1"/>
       </w:pPr>
-      <w:bookmarkStart w:id="2" w:name="_Toc77947303"/>
+      <w:bookmarkStart w:id="3" w:name="_Toc77947303"/>
       <w:r>
         <w:t xml:space="preserve">Instalar </w:t>
       </w:r>
@@ -868,7 +869,7 @@
       <w:r>
         <w:t xml:space="preserve"> Framework Core</w:t>
       </w:r>
-      <w:bookmarkEnd w:id="2"/>
+      <w:bookmarkEnd w:id="3"/>
     </w:p>
     <w:p>
       <w:pPr>
@@ -1025,24 +1026,24 @@
       <w:pPr>
         <w:pStyle w:val="Ttulo1"/>
       </w:pPr>
-      <w:bookmarkStart w:id="3" w:name="_Toc77947304"/>
+      <w:bookmarkStart w:id="4" w:name="_Toc77947304"/>
       <w:r>
         <w:t>Instalando Pacotes</w:t>
       </w:r>
-      <w:bookmarkEnd w:id="3"/>
+      <w:bookmarkEnd w:id="4"/>
     </w:p>
     <w:p>
       <w:pPr>
         <w:pStyle w:val="Ttulo2"/>
         <w:ind w:firstLine="708"/>
       </w:pPr>
-      <w:bookmarkStart w:id="4" w:name="_Toc77947305"/>
+      <w:bookmarkStart w:id="5" w:name="_Toc77947305"/>
       <w:proofErr w:type="spellStart"/>
       <w:proofErr w:type="gramStart"/>
       <w:r>
         <w:t>Microsoft.EntityFrameWorkCore.SqlServer</w:t>
       </w:r>
-      <w:bookmarkEnd w:id="4"/>
+      <w:bookmarkEnd w:id="5"/>
       <w:proofErr w:type="spellEnd"/>
       <w:proofErr w:type="gramEnd"/>
     </w:p>
@@ -1171,7 +1172,7 @@
       <w:pPr>
         <w:pStyle w:val="Ttulo2"/>
       </w:pPr>
-      <w:bookmarkStart w:id="5" w:name="_Toc77947306"/>
+      <w:bookmarkStart w:id="6" w:name="_Toc77947306"/>
       <w:proofErr w:type="spellStart"/>
       <w:proofErr w:type="gramStart"/>
       <w:r>
@@ -1180,7 +1181,7 @@
       <w:r>
         <w:t>Tools</w:t>
       </w:r>
-      <w:bookmarkEnd w:id="5"/>
+      <w:bookmarkEnd w:id="6"/>
       <w:proofErr w:type="spellEnd"/>
       <w:proofErr w:type="gramEnd"/>
     </w:p>
@@ -1281,7 +1282,7 @@
       <w:pPr>
         <w:pStyle w:val="Ttulo1"/>
       </w:pPr>
-      <w:bookmarkStart w:id="6" w:name="_Toc77947307"/>
+      <w:bookmarkStart w:id="7" w:name="_Toc77947307"/>
       <w:r>
         <w:lastRenderedPageBreak/>
         <w:t xml:space="preserve">Instale EF Core Tools para </w:t>
@@ -1294,7 +1295,7 @@
       <w:r>
         <w:t xml:space="preserve"> CLI</w:t>
       </w:r>
-      <w:bookmarkEnd w:id="6"/>
+      <w:bookmarkEnd w:id="7"/>
     </w:p>
     <w:p>
       <w:pPr>
@@ -2859,7 +2860,7 @@
       <w:pPr>
         <w:pStyle w:val="Ttulo1"/>
       </w:pPr>
-      <w:bookmarkStart w:id="7" w:name="_Toc77947308"/>
+      <w:bookmarkStart w:id="8" w:name="_Toc77947308"/>
       <w:r>
         <w:t xml:space="preserve">Criando </w:t>
       </w:r>
@@ -2869,7 +2870,7 @@
       <w:r>
         <w:t xml:space="preserve"> modelo</w:t>
       </w:r>
-      <w:bookmarkEnd w:id="7"/>
+      <w:bookmarkEnd w:id="8"/>
       <w:r>
         <w:t xml:space="preserve"> </w:t>
       </w:r>
@@ -3004,7 +3005,7 @@
       <w:pPr>
         <w:pStyle w:val="Ttulo1"/>
       </w:pPr>
-      <w:bookmarkStart w:id="8" w:name="_Toc77947309"/>
+      <w:bookmarkStart w:id="9" w:name="_Toc77947309"/>
       <w:r>
         <w:t xml:space="preserve">Comando </w:t>
       </w:r>
@@ -3012,7 +3013,7 @@
       <w:r>
         <w:t>Scaffold-DbContext</w:t>
       </w:r>
-      <w:bookmarkEnd w:id="8"/>
+      <w:bookmarkEnd w:id="9"/>
       <w:proofErr w:type="spellEnd"/>
     </w:p>
     <w:p>
@@ -6448,8 +6449,6 @@
       </w:r>
     </w:p>
     <w:p>
-      <w:bookmarkStart w:id="9" w:name="_GoBack"/>
-      <w:bookmarkEnd w:id="9"/>
       <w:r>
         <w:t>);</w:t>
       </w:r>
@@ -6463,6 +6462,7 @@
     <w:p/>
     <w:p/>
     <w:sectPr>
+      <w:footerReference w:type="default" r:id="rId17"/>
       <w:pgSz w:w="11906" w:h="16838"/>
       <w:pgMar w:top="1417" w:right="1701" w:bottom="1417" w:left="1701" w:header="708" w:footer="708" w:gutter="0"/>
       <w:cols w:space="708"/>
@@ -6495,6 +6495,27 @@
     </w:p>
   </w:endnote>
 </w:endnotes>
+</file>
+
+<file path=word/footer1.xml><?xml version="1.0" encoding="utf-8"?>
+<w:ftr xmlns:wpc="http://schemas.microsoft.com/office/word/2010/wordprocessingCanvas" xmlns:cx="http://schemas.microsoft.com/office/drawing/2014/chartex" xmlns:cx1="http://schemas.microsoft.com/office/drawing/2015/9/8/chartex" xmlns:cx2="http://schemas.microsoft.com/office/drawing/2015/10/21/chartex" xmlns:cx3="http://schemas.microsoft.com/office/drawing/2016/5/9/chartex" xmlns:cx4="http://schemas.microsoft.com/office/drawing/2016/5/10/chartex" xmlns:cx5="http://schemas.microsoft.com/office/drawing/2016/5/11/chartex" xmlns:cx6="http://schemas.microsoft.com/office/drawing/2016/5/12/chartex" xmlns:cx7="http://schemas.microsoft.com/office/drawing/2016/5/13/chartex" xmlns:cx8="http://schemas.microsoft.com/office/drawing/2016/5/14/chartex" xmlns:mc="http://schemas.openxmlformats.org/markup-compatibility/2006" xmlns:aink="http://schemas.microsoft.com/office/drawing/2016/ink" xmlns:am3d="http://schemas.microsoft.com/office/drawing/2017/model3d" xmlns:o="urn:schemas-microsoft-com:office:office" xmlns:r="http://schemas.openxmlformats.org/officeDocument/2006/relationships" xmlns:m="http://schemas.openxmlformats.org/officeDocument/2006/math" xmlns:v="urn:schemas-microsoft-com:vml" xmlns:wp14="http://schemas.microsoft.com/office/word/2010/wordprocessingDrawing" xmlns:wp="http://schemas.openxmlformats.org/drawingml/2006/wordprocessingDrawing" xmlns:w10="urn:schemas-microsoft-com:office:word" xmlns:w="http://schemas.openxmlformats.org/wordprocessingml/2006/main" xmlns:w14="http://schemas.microsoft.com/office/word/2010/wordml" xmlns:w15="http://schemas.microsoft.com/office/word/2012/wordml" xmlns:w16cid="http://schemas.microsoft.com/office/word/2016/wordml/cid" xmlns:w16se="http://schemas.microsoft.com/office/word/2015/wordml/symex" xmlns:wpg="http://schemas.microsoft.com/office/word/2010/wordprocessingGroup" xmlns:wpi="http://schemas.microsoft.com/office/word/2010/wordprocessingInk" xmlns:wne="http://schemas.microsoft.com/office/word/2006/wordml" xmlns:wps="http://schemas.microsoft.com/office/word/2010/wordprocessingShape" mc:Ignorable="w14 w15 w16se w16cid wp14">
+  <w:p>
+    <w:pPr>
+      <w:pStyle w:val="Rodap"/>
+    </w:pPr>
+    <w:r>
+      <w:t xml:space="preserve">Data de </w:t>
+    </w:r>
+    <w:proofErr w:type="gramStart"/>
+    <w:r>
+      <w:t>Atualização :</w:t>
+    </w:r>
+    <w:proofErr w:type="gramEnd"/>
+    <w:r>
+      <w:t xml:space="preserve"> 23/07/2021</w:t>
+    </w:r>
+  </w:p>
+</w:ftr>
 </file>
 
 <file path=word/footnotes.xml><?xml version="1.0" encoding="utf-8"?>
@@ -7521,7 +7542,7 @@
 </file>
 
 <file path=customXml/itemProps1.xml><?xml version="1.0" encoding="utf-8"?>
-<ds:datastoreItem xmlns:ds="http://schemas.openxmlformats.org/officeDocument/2006/customXml" ds:itemID="{0E9E67DE-90C5-4565-80B7-1EE0D04E03C5}">
+<ds:datastoreItem xmlns:ds="http://schemas.openxmlformats.org/officeDocument/2006/customXml" ds:itemID="{D4A6F53A-9B58-4CB2-80E3-BCFD3833241E}">
   <ds:schemaRefs>
     <ds:schemaRef ds:uri="http://schemas.openxmlformats.org/officeDocument/2006/bibliography"/>
   </ds:schemaRefs>

</xml_diff>